<commit_message>
Resource fro RAG Azure AI search
</commit_message>
<xml_diff>
--- a/Azure AI/Azure_Open_AI.docx
+++ b/Azure AI/Azure_Open_AI.docx
@@ -41,7 +41,9 @@
               <w:tab w:val="right" w:leader="dot" w:pos="10790"/>
             </w:tabs>
             <w:rPr>
+              <w:rFonts w:eastAsiaTheme="minorEastAsia"/>
               <w:noProof/>
+              <w:lang w:val="en-IN" w:eastAsia="en-GB"/>
             </w:rPr>
           </w:pPr>
           <w:r>
@@ -53,7 +55,7 @@
           <w:r>
             <w:fldChar w:fldCharType="separate"/>
           </w:r>
-          <w:hyperlink w:anchor="_Toc205139219" w:history="1">
+          <w:hyperlink w:anchor="_Toc217504656" w:history="1">
             <w:r>
               <w:rPr>
                 <w:rStyle w:val="Hyperlink"/>
@@ -80,7 +82,7 @@
                 <w:noProof/>
                 <w:webHidden/>
               </w:rPr>
-              <w:instrText xml:space="preserve"> PAGEREF _Toc205139219 \h </w:instrText>
+              <w:instrText xml:space="preserve"> PAGEREF _Toc217504656 \h </w:instrText>
             </w:r>
             <w:r>
               <w:rPr>
@@ -118,10 +120,12 @@
               <w:tab w:val="right" w:leader="dot" w:pos="10790"/>
             </w:tabs>
             <w:rPr>
+              <w:rFonts w:eastAsiaTheme="minorEastAsia"/>
               <w:noProof/>
+              <w:lang w:val="en-IN" w:eastAsia="en-GB"/>
             </w:rPr>
           </w:pPr>
-          <w:hyperlink w:anchor="_Toc205139220" w:history="1">
+          <w:hyperlink w:anchor="_Toc217504657" w:history="1">
             <w:r>
               <w:rPr>
                 <w:rStyle w:val="Hyperlink"/>
@@ -148,7 +152,7 @@
                 <w:noProof/>
                 <w:webHidden/>
               </w:rPr>
-              <w:instrText xml:space="preserve"> PAGEREF _Toc205139220 \h </w:instrText>
+              <w:instrText xml:space="preserve"> PAGEREF _Toc217504657 \h </w:instrText>
             </w:r>
             <w:r>
               <w:rPr>
@@ -186,10 +190,12 @@
               <w:tab w:val="right" w:leader="dot" w:pos="10790"/>
             </w:tabs>
             <w:rPr>
+              <w:rFonts w:eastAsiaTheme="minorEastAsia"/>
               <w:noProof/>
+              <w:lang w:val="en-IN" w:eastAsia="en-GB"/>
             </w:rPr>
           </w:pPr>
-          <w:hyperlink w:anchor="_Toc205139221" w:history="1">
+          <w:hyperlink w:anchor="_Toc217504658" w:history="1">
             <w:r>
               <w:rPr>
                 <w:rStyle w:val="Hyperlink"/>
@@ -216,7 +222,7 @@
                 <w:noProof/>
                 <w:webHidden/>
               </w:rPr>
-              <w:instrText xml:space="preserve"> PAGEREF _Toc205139221 \h </w:instrText>
+              <w:instrText xml:space="preserve"> PAGEREF _Toc217504658 \h </w:instrText>
             </w:r>
             <w:r>
               <w:rPr>
@@ -254,10 +260,12 @@
               <w:tab w:val="right" w:leader="dot" w:pos="10790"/>
             </w:tabs>
             <w:rPr>
+              <w:rFonts w:eastAsiaTheme="minorEastAsia"/>
               <w:noProof/>
+              <w:lang w:val="en-IN" w:eastAsia="en-GB"/>
             </w:rPr>
           </w:pPr>
-          <w:hyperlink w:anchor="_Toc205139222" w:history="1">
+          <w:hyperlink w:anchor="_Toc217504659" w:history="1">
             <w:r>
               <w:rPr>
                 <w:rStyle w:val="Hyperlink"/>
@@ -284,7 +292,7 @@
                 <w:noProof/>
                 <w:webHidden/>
               </w:rPr>
-              <w:instrText xml:space="preserve"> PAGEREF _Toc205139222 \h </w:instrText>
+              <w:instrText xml:space="preserve"> PAGEREF _Toc217504659 \h </w:instrText>
             </w:r>
             <w:r>
               <w:rPr>
@@ -322,10 +330,12 @@
               <w:tab w:val="right" w:leader="dot" w:pos="10790"/>
             </w:tabs>
             <w:rPr>
+              <w:rFonts w:eastAsiaTheme="minorEastAsia"/>
               <w:noProof/>
+              <w:lang w:val="en-IN" w:eastAsia="en-GB"/>
             </w:rPr>
           </w:pPr>
-          <w:hyperlink w:anchor="_Toc205139223" w:history="1">
+          <w:hyperlink w:anchor="_Toc217504660" w:history="1">
             <w:r>
               <w:rPr>
                 <w:rStyle w:val="Hyperlink"/>
@@ -352,7 +362,7 @@
                 <w:noProof/>
                 <w:webHidden/>
               </w:rPr>
-              <w:instrText xml:space="preserve"> PAGEREF _Toc205139223 \h </w:instrText>
+              <w:instrText xml:space="preserve"> PAGEREF _Toc217504660 \h </w:instrText>
             </w:r>
             <w:r>
               <w:rPr>
@@ -390,10 +400,12 @@
               <w:tab w:val="right" w:leader="dot" w:pos="10790"/>
             </w:tabs>
             <w:rPr>
+              <w:rFonts w:eastAsiaTheme="minorEastAsia"/>
               <w:noProof/>
+              <w:lang w:val="en-IN" w:eastAsia="en-GB"/>
             </w:rPr>
           </w:pPr>
-          <w:hyperlink w:anchor="_Toc205139224" w:history="1">
+          <w:hyperlink w:anchor="_Toc217504661" w:history="1">
             <w:r>
               <w:rPr>
                 <w:rStyle w:val="Hyperlink"/>
@@ -420,7 +432,7 @@
                 <w:noProof/>
                 <w:webHidden/>
               </w:rPr>
-              <w:instrText xml:space="preserve"> PAGEREF _Toc205139224 \h </w:instrText>
+              <w:instrText xml:space="preserve"> PAGEREF _Toc217504661 \h </w:instrText>
             </w:r>
             <w:r>
               <w:rPr>
@@ -458,10 +470,12 @@
               <w:tab w:val="right" w:leader="dot" w:pos="10790"/>
             </w:tabs>
             <w:rPr>
+              <w:rFonts w:eastAsiaTheme="minorEastAsia"/>
               <w:noProof/>
+              <w:lang w:val="en-IN" w:eastAsia="en-GB"/>
             </w:rPr>
           </w:pPr>
-          <w:hyperlink w:anchor="_Toc205139225" w:history="1">
+          <w:hyperlink w:anchor="_Toc217504662" w:history="1">
             <w:r>
               <w:rPr>
                 <w:rStyle w:val="Hyperlink"/>
@@ -488,7 +502,7 @@
                 <w:noProof/>
                 <w:webHidden/>
               </w:rPr>
-              <w:instrText xml:space="preserve"> PAGEREF _Toc205139225 \h </w:instrText>
+              <w:instrText xml:space="preserve"> PAGEREF _Toc217504662 \h </w:instrText>
             </w:r>
             <w:r>
               <w:rPr>
@@ -526,10 +540,12 @@
               <w:tab w:val="right" w:leader="dot" w:pos="10790"/>
             </w:tabs>
             <w:rPr>
+              <w:rFonts w:eastAsiaTheme="minorEastAsia"/>
               <w:noProof/>
+              <w:lang w:val="en-IN" w:eastAsia="en-GB"/>
             </w:rPr>
           </w:pPr>
-          <w:hyperlink w:anchor="_Toc205139226" w:history="1">
+          <w:hyperlink w:anchor="_Toc217504663" w:history="1">
             <w:r>
               <w:rPr>
                 <w:rStyle w:val="Hyperlink"/>
@@ -556,7 +572,7 @@
                 <w:noProof/>
                 <w:webHidden/>
               </w:rPr>
-              <w:instrText xml:space="preserve"> PAGEREF _Toc205139226 \h </w:instrText>
+              <w:instrText xml:space="preserve"> PAGEREF _Toc217504663 \h </w:instrText>
             </w:r>
             <w:r>
               <w:rPr>
@@ -594,10 +610,12 @@
               <w:tab w:val="right" w:leader="dot" w:pos="10790"/>
             </w:tabs>
             <w:rPr>
+              <w:rFonts w:eastAsiaTheme="minorEastAsia"/>
               <w:noProof/>
+              <w:lang w:val="en-IN" w:eastAsia="en-GB"/>
             </w:rPr>
           </w:pPr>
-          <w:hyperlink w:anchor="_Toc205139227" w:history="1">
+          <w:hyperlink w:anchor="_Toc217504664" w:history="1">
             <w:r>
               <w:rPr>
                 <w:rStyle w:val="Hyperlink"/>
@@ -624,7 +642,7 @@
                 <w:noProof/>
                 <w:webHidden/>
               </w:rPr>
-              <w:instrText xml:space="preserve"> PAGEREF _Toc205139227 \h </w:instrText>
+              <w:instrText xml:space="preserve"> PAGEREF _Toc217504664 \h </w:instrText>
             </w:r>
             <w:r>
               <w:rPr>
@@ -662,10 +680,12 @@
               <w:tab w:val="right" w:leader="dot" w:pos="10790"/>
             </w:tabs>
             <w:rPr>
+              <w:rFonts w:eastAsiaTheme="minorEastAsia"/>
               <w:noProof/>
+              <w:lang w:val="en-IN" w:eastAsia="en-GB"/>
             </w:rPr>
           </w:pPr>
-          <w:hyperlink w:anchor="_Toc205139228" w:history="1">
+          <w:hyperlink w:anchor="_Toc217504665" w:history="1">
             <w:r>
               <w:rPr>
                 <w:rStyle w:val="Hyperlink"/>
@@ -692,7 +712,7 @@
                 <w:noProof/>
                 <w:webHidden/>
               </w:rPr>
-              <w:instrText xml:space="preserve"> PAGEREF _Toc205139228 \h </w:instrText>
+              <w:instrText xml:space="preserve"> PAGEREF _Toc217504665 \h </w:instrText>
             </w:r>
             <w:r>
               <w:rPr>
@@ -730,10 +750,12 @@
               <w:tab w:val="right" w:leader="dot" w:pos="10790"/>
             </w:tabs>
             <w:rPr>
+              <w:rFonts w:eastAsiaTheme="minorEastAsia"/>
               <w:noProof/>
+              <w:lang w:val="en-IN" w:eastAsia="en-GB"/>
             </w:rPr>
           </w:pPr>
-          <w:hyperlink w:anchor="_Toc205139229" w:history="1">
+          <w:hyperlink w:anchor="_Toc217504666" w:history="1">
             <w:r>
               <w:rPr>
                 <w:rStyle w:val="Hyperlink"/>
@@ -760,7 +782,7 @@
                 <w:noProof/>
                 <w:webHidden/>
               </w:rPr>
-              <w:instrText xml:space="preserve"> PAGEREF _Toc205139229 \h </w:instrText>
+              <w:instrText xml:space="preserve"> PAGEREF _Toc217504666 \h </w:instrText>
             </w:r>
             <w:r>
               <w:rPr>
@@ -798,10 +820,12 @@
               <w:tab w:val="right" w:leader="dot" w:pos="10790"/>
             </w:tabs>
             <w:rPr>
+              <w:rFonts w:eastAsiaTheme="minorEastAsia"/>
               <w:noProof/>
+              <w:lang w:val="en-IN" w:eastAsia="en-GB"/>
             </w:rPr>
           </w:pPr>
-          <w:hyperlink w:anchor="_Toc205139230" w:history="1">
+          <w:hyperlink w:anchor="_Toc217504667" w:history="1">
             <w:r>
               <w:rPr>
                 <w:rStyle w:val="Hyperlink"/>
@@ -828,7 +852,7 @@
                 <w:noProof/>
                 <w:webHidden/>
               </w:rPr>
-              <w:instrText xml:space="preserve"> PAGEREF _Toc205139230 \h </w:instrText>
+              <w:instrText xml:space="preserve"> PAGEREF _Toc217504667 \h </w:instrText>
             </w:r>
             <w:r>
               <w:rPr>
@@ -883,7 +907,7 @@
           <w:bottom w:val="single" w:sz="6" w:space="1" w:color="auto"/>
         </w:pBdr>
       </w:pPr>
-      <w:bookmarkStart w:id="0" w:name="_Toc205139219"/>
+      <w:bookmarkStart w:id="0" w:name="_Toc217504656"/>
       <w:r>
         <w:lastRenderedPageBreak/>
         <w:t>OPEN AI</w:t>
@@ -899,7 +923,7 @@
       <w:pPr>
         <w:pStyle w:val="Heading2"/>
       </w:pPr>
-      <w:bookmarkStart w:id="1" w:name="_Toc205139220"/>
+      <w:bookmarkStart w:id="1" w:name="_Toc217504657"/>
       <w:r>
         <w:t>GPT3 VERSUS GPT4</w:t>
       </w:r>
@@ -985,7 +1009,7 @@
           <w:bottom w:val="single" w:sz="6" w:space="1" w:color="auto"/>
         </w:pBdr>
       </w:pPr>
-      <w:bookmarkStart w:id="2" w:name="_Toc205139221"/>
+      <w:bookmarkStart w:id="2" w:name="_Toc217504658"/>
       <w:r>
         <w:t>INTERACT WITH OPEN AI</w:t>
       </w:r>
@@ -1000,7 +1024,7 @@
       <w:pPr>
         <w:pStyle w:val="Heading2"/>
       </w:pPr>
-      <w:bookmarkStart w:id="3" w:name="_Toc205139222"/>
+      <w:bookmarkStart w:id="3" w:name="_Toc217504659"/>
       <w:r>
         <w:t>OPEN AI – MODELS</w:t>
       </w:r>
@@ -1444,13 +1468,8 @@
               <w:pStyle w:val="NoSpacing"/>
               <w:cnfStyle w:val="000000000000" w:firstRow="0" w:lastRow="0" w:firstColumn="0" w:lastColumn="0" w:oddVBand="0" w:evenVBand="0" w:oddHBand="0" w:evenHBand="0" w:firstRowFirstColumn="0" w:firstRowLastColumn="0" w:lastRowFirstColumn="0" w:lastRowLastColumn="0"/>
             </w:pPr>
-            <w:proofErr w:type="gramStart"/>
-            <w:r>
-              <w:t>Converts</w:t>
-            </w:r>
-            <w:proofErr w:type="gramEnd"/>
-            <w:r>
-              <w:t xml:space="preserve"> text to natural-sounding speech</w:t>
+            <w:r>
+              <w:t>Converts text to natural-sounding speech</w:t>
             </w:r>
           </w:p>
         </w:tc>
@@ -1514,13 +1533,8 @@
               <w:pStyle w:val="NoSpacing"/>
               <w:cnfStyle w:val="000000100000" w:firstRow="0" w:lastRow="0" w:firstColumn="0" w:lastColumn="0" w:oddVBand="0" w:evenVBand="0" w:oddHBand="1" w:evenHBand="0" w:firstRowFirstColumn="0" w:firstRowLastColumn="0" w:lastRowFirstColumn="0" w:lastRowLastColumn="0"/>
             </w:pPr>
-            <w:proofErr w:type="gramStart"/>
-            <w:r>
-              <w:t>Converts</w:t>
-            </w:r>
-            <w:proofErr w:type="gramEnd"/>
-            <w:r>
-              <w:t xml:space="preserve"> text into high-dimensional vectors for semantic similarity</w:t>
+            <w:r>
+              <w:t>Converts text into high-dimensional vectors for semantic similarity</w:t>
             </w:r>
           </w:p>
         </w:tc>
@@ -1545,7 +1559,7 @@
       <w:pPr>
         <w:pStyle w:val="Heading2"/>
       </w:pPr>
-      <w:bookmarkStart w:id="4" w:name="_Toc205139223"/>
+      <w:bookmarkStart w:id="4" w:name="_Toc217504660"/>
       <w:r>
         <w:t>USING OPENAI MODELS</w:t>
       </w:r>
@@ -1560,7 +1574,7 @@
       <w:pPr>
         <w:pStyle w:val="Heading3"/>
       </w:pPr>
-      <w:bookmarkStart w:id="5" w:name="_Toc205139224"/>
+      <w:bookmarkStart w:id="5" w:name="_Toc217504661"/>
       <w:r>
         <w:t>SIMPLE API CALL TO OPEN AI</w:t>
       </w:r>
@@ -2411,7 +2425,7 @@
       <w:pPr>
         <w:pStyle w:val="Heading3"/>
       </w:pPr>
-      <w:bookmarkStart w:id="6" w:name="_Toc205139225"/>
+      <w:bookmarkStart w:id="6" w:name="_Toc217504662"/>
       <w:r>
         <w:t>CREATING EMBEDDINGS</w:t>
       </w:r>
@@ -3634,7 +3648,7 @@
       <w:pPr>
         <w:pStyle w:val="Heading3"/>
       </w:pPr>
-      <w:bookmarkStart w:id="7" w:name="_Toc205139226"/>
+      <w:bookmarkStart w:id="7" w:name="_Toc217504663"/>
       <w:r>
         <w:t>IMAGE GENERATION USING DALL-E</w:t>
       </w:r>
@@ -4257,7 +4271,7 @@
       <w:pPr>
         <w:pStyle w:val="Heading3"/>
       </w:pPr>
-      <w:bookmarkStart w:id="8" w:name="_Toc205139227"/>
+      <w:bookmarkStart w:id="8" w:name="_Toc217504664"/>
       <w:r>
         <w:lastRenderedPageBreak/>
         <w:t>SPEECH TO TEXT CONVERSION</w:t>
@@ -4789,7 +4803,7 @@
           <w:bottom w:val="single" w:sz="6" w:space="1" w:color="auto"/>
         </w:pBdr>
       </w:pPr>
-      <w:bookmarkStart w:id="9" w:name="_Toc205139228"/>
+      <w:bookmarkStart w:id="9" w:name="_Toc217504665"/>
       <w:r>
         <w:t>AZURE OPEN AI &amp; AZURE FOUNDRY</w:t>
       </w:r>
@@ -5255,7 +5269,7 @@
           <w:bottom w:val="single" w:sz="6" w:space="1" w:color="auto"/>
         </w:pBdr>
       </w:pPr>
-      <w:bookmarkStart w:id="10" w:name="_Toc205139229"/>
+      <w:bookmarkStart w:id="10" w:name="_Toc217504666"/>
       <w:r>
         <w:lastRenderedPageBreak/>
         <w:t>AZURE OPEN AI</w:t>
@@ -5324,7 +5338,7 @@
       <w:pPr>
         <w:pStyle w:val="Heading2"/>
       </w:pPr>
-      <w:bookmarkStart w:id="11" w:name="_Toc205139230"/>
+      <w:bookmarkStart w:id="11" w:name="_Toc217504667"/>
       <w:r>
         <w:t xml:space="preserve">SETTING UP OPEN </w:t>
       </w:r>

</xml_diff>